<commit_message>
AutoCommit_22 мая 2025 г. 15:36:01_SibNout2023
</commit_message>
<xml_diff>
--- a/Temp/_Курсач/_Алиев Тимур Заурович/Шаблон Отзыва.docx
+++ b/Temp/_Курсач/_Алиев Тимур Заурович/Шаблон Отзыва.docx
@@ -171,39 +171,51 @@
         <w:spacing w:before="1"/>
         <w:ind w:left="200"/>
         <w:rPr>
-          <w:sz w:val="28"/>
-        </w:rPr>
-      </w:pPr>
-      <w:proofErr w:type="gramStart"/>
-      <w:r>
-        <w:rPr>
           <w:b/>
           <w:spacing w:val="-2"/>
           <w:sz w:val="28"/>
         </w:rPr>
+      </w:pPr>
+      <w:r>
+        <w:rPr>
+          <w:b/>
+          <w:spacing w:val="-2"/>
+          <w:sz w:val="28"/>
+        </w:rPr>
         <w:t>Обучающийся:</w:t>
       </w:r>
       <w:r>
         <w:rPr>
           <w:b/>
+          <w:spacing w:val="-2"/>
           <w:sz w:val="28"/>
         </w:rPr>
-        <w:tab/>
-      </w:r>
-      <w:proofErr w:type="gramEnd"/>
-      <w:r>
-        <w:rPr>
-          <w:spacing w:val="-16"/>
+        <w:t xml:space="preserve"> </w:t>
+      </w:r>
+      <w:r>
+        <w:rPr>
+          <w:b/>
+          <w:spacing w:val="-2"/>
           <w:sz w:val="28"/>
         </w:rPr>
-        <w:t xml:space="preserve"> </w:t>
-      </w:r>
+        <w:t xml:space="preserve">Алиев Тимур </w:t>
+      </w:r>
+      <w:proofErr w:type="spellStart"/>
+      <w:r>
+        <w:rPr>
+          <w:b/>
+          <w:spacing w:val="-2"/>
+          <w:sz w:val="28"/>
+        </w:rPr>
+        <w:t>Заурович</w:t>
+      </w:r>
+      <w:proofErr w:type="spellEnd"/>
       <w:r>
         <w:rPr>
           <w:spacing w:val="-4"/>
           <w:sz w:val="28"/>
         </w:rPr>
-        <w:t>_______________________________________________</w:t>
+        <w:t xml:space="preserve"> </w:t>
       </w:r>
     </w:p>
     <w:p>
@@ -354,7 +366,7 @@
           </mc:Choice>
           <mc:Fallback>
             <w:pict>
-              <v:group w14:anchorId="487AA444" id="Group 2" o:spid="_x0000_s1026" style="width:331.9pt;height:.5pt;mso-position-horizontal-relative:char;mso-position-vertical-relative:line" coordsize="42151,63" o:gfxdata="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">
+              <v:group w14:anchorId="2F5AF2E9" id="Group 2" o:spid="_x0000_s1026" style="width:331.9pt;height:.5pt;mso-position-horizontal-relative:char;mso-position-vertical-relative:line" coordsize="42151,63" o:gfxdata="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">
                 <v:shape id="Graphic 3" o:spid="_x0000_s1027" style="position:absolute;top:31;width:42151;height:13;visibility:visible;mso-wrap-style:square;v-text-anchor:top" coordsize="4215130,1270" o:gfxdata="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" path="m,l4215130,e" filled="f" strokeweight=".5pt">
                   <v:path arrowok="t"/>
                 </v:shape>
@@ -393,12 +405,7 @@
         <w:t xml:space="preserve"> </w:t>
       </w:r>
       <w:r>
-        <w:t>си</w:t>
-      </w:r>
-      <w:bookmarkStart w:id="0" w:name="_GoBack"/>
-      <w:bookmarkEnd w:id="0"/>
-      <w:r>
-        <w:t>стемы</w:t>
+        <w:t>системы</w:t>
       </w:r>
       <w:r>
         <w:rPr>
@@ -525,7 +532,7 @@
           </mc:Choice>
           <mc:Fallback>
             <w:pict>
-              <v:group w14:anchorId="4B790D8B" id="Group 4" o:spid="_x0000_s1026" style="width:331.9pt;height:.5pt;mso-position-horizontal-relative:char;mso-position-vertical-relative:line" coordsize="42151,63" o:gfxdata="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">
+              <v:group w14:anchorId="10127B8D" id="Group 4" o:spid="_x0000_s1026" style="width:331.9pt;height:.5pt;mso-position-horizontal-relative:char;mso-position-vertical-relative:line" coordsize="42151,63" o:gfxdata="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">
                 <v:shape id="Graphic 5" o:spid="_x0000_s1027" style="position:absolute;top:31;width:42151;height:13;visibility:visible;mso-wrap-style:square;v-text-anchor:top" coordsize="4215130,1270" o:gfxdata="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" path="m,l4215130,e" filled="f" strokeweight=".5pt">
                   <v:path arrowok="t"/>
                 </v:shape>
@@ -620,7 +627,7 @@
           </mc:Choice>
           <mc:Fallback>
             <w:pict>
-              <v:shape w14:anchorId="6A3B4696" id="Graphic 6" o:spid="_x0000_s1026" style="position:absolute;margin-left:206.7pt;margin-top:21.15pt;width:331.9pt;height:.1pt;z-index:-15727616;visibility:visible;mso-wrap-style:square;mso-wrap-distance-left:0;mso-wrap-distance-top:0;mso-wrap-distance-right:0;mso-wrap-distance-bottom:0;mso-position-horizontal:absolute;mso-position-horizontal-relative:page;mso-position-vertical:absolute;mso-position-vertical-relative:text;v-text-anchor:top" coordsize="4215130,1270" o:gfxdata="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" path="m,l4215130,e" filled="f" strokeweight=".5pt">
+              <v:shape w14:anchorId="3EE2EB14" id="Graphic 6" o:spid="_x0000_s1026" style="position:absolute;margin-left:206.7pt;margin-top:21.15pt;width:331.9pt;height:.1pt;z-index:-15727616;visibility:visible;mso-wrap-style:square;mso-wrap-distance-left:0;mso-wrap-distance-top:0;mso-wrap-distance-right:0;mso-wrap-distance-bottom:0;mso-position-horizontal:absolute;mso-position-horizontal-relative:page;mso-position-vertical:absolute;mso-position-vertical-relative:text;v-text-anchor:top" coordsize="4215130,1270" o:gfxdata="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" path="m,l4215130,e" filled="f" strokeweight=".5pt">
                 <v:path arrowok="t"/>
                 <w10:wrap type="topAndBottom" anchorx="page"/>
               </v:shape>
@@ -826,273 +833,19 @@
     <w:p>
       <w:pPr>
         <w:pStyle w:val="a3"/>
-        <w:tabs>
-          <w:tab w:val="left" w:pos="2022"/>
-          <w:tab w:val="left" w:pos="2435"/>
-          <w:tab w:val="left" w:pos="3946"/>
-          <w:tab w:val="left" w:pos="4082"/>
-          <w:tab w:val="left" w:pos="4779"/>
-          <w:tab w:val="left" w:pos="5001"/>
-          <w:tab w:val="left" w:pos="6009"/>
-          <w:tab w:val="left" w:pos="6249"/>
-          <w:tab w:val="left" w:pos="7014"/>
-          <w:tab w:val="left" w:pos="7571"/>
-          <w:tab w:val="left" w:pos="8783"/>
-          <w:tab w:val="left" w:pos="9569"/>
-        </w:tabs>
-        <w:spacing w:before="110"/>
-        <w:ind w:left="200" w:right="200"/>
+        <w:spacing w:before="92"/>
+        <w:rPr>
+          <w:sz w:val="20"/>
+        </w:rPr>
       </w:pPr>
       <w:r>
         <w:rPr>
-          <w:spacing w:val="-2"/>
-        </w:rPr>
-        <w:t>__</w:t>
-      </w:r>
-      <w:r>
-        <w:rPr>
-          <w:spacing w:val="-2"/>
-        </w:rPr>
-        <w:t>Проектирование</w:t>
-      </w:r>
-      <w:r>
-        <w:tab/>
-      </w:r>
-      <w:r>
-        <w:rPr>
-          <w:spacing w:val="-2"/>
-        </w:rPr>
-        <w:t>структуры</w:t>
-      </w:r>
-      <w:r>
-        <w:tab/>
-      </w:r>
-      <w:r>
-        <w:rPr>
-          <w:spacing w:val="-4"/>
-        </w:rPr>
-        <w:t>базы</w:t>
-      </w:r>
-      <w:r>
-        <w:tab/>
-      </w:r>
-      <w:proofErr w:type="gramStart"/>
-      <w:r>
-        <w:rPr>
-          <w:spacing w:val="-2"/>
-        </w:rPr>
-        <w:t>данных,</w:t>
-      </w:r>
-      <w:r>
-        <w:tab/>
-      </w:r>
-      <w:proofErr w:type="gramEnd"/>
-      <w:r>
-        <w:rPr>
-          <w:spacing w:val="-2"/>
-        </w:rPr>
-        <w:t>разработка</w:t>
-      </w:r>
-      <w:r>
-        <w:tab/>
-      </w:r>
-      <w:r>
-        <w:rPr>
-          <w:spacing w:val="-2"/>
-        </w:rPr>
-        <w:t>бизнес-логики</w:t>
-      </w:r>
-      <w:r>
-        <w:tab/>
-      </w:r>
-      <w:r>
-        <w:rPr>
-          <w:spacing w:val="-10"/>
-        </w:rPr>
-        <w:t xml:space="preserve">и </w:t>
-      </w:r>
-      <w:r>
-        <w:rPr>
-          <w:spacing w:val="-2"/>
-        </w:rPr>
-        <w:t>регламентов</w:t>
-      </w:r>
-      <w:r>
-        <w:tab/>
-      </w:r>
-      <w:r>
-        <w:rPr>
-          <w:spacing w:val="-2"/>
-        </w:rPr>
-        <w:t>обслуживания</w:t>
-      </w:r>
-      <w:r>
-        <w:tab/>
-      </w:r>
-      <w:r>
-        <w:tab/>
-      </w:r>
-      <w:r>
-        <w:rPr>
-          <w:spacing w:val="-4"/>
-        </w:rPr>
-        <w:t>базы</w:t>
-      </w:r>
-      <w:r>
-        <w:tab/>
-      </w:r>
-      <w:r>
-        <w:tab/>
-      </w:r>
-      <w:r>
-        <w:rPr>
-          <w:spacing w:val="-2"/>
-        </w:rPr>
-        <w:t>данных</w:t>
-      </w:r>
-      <w:r>
-        <w:tab/>
-      </w:r>
-      <w:r>
-        <w:tab/>
-      </w:r>
-      <w:r>
-        <w:rPr>
-          <w:spacing w:val="-5"/>
-        </w:rPr>
-        <w:t>для</w:t>
-      </w:r>
-      <w:r>
-        <w:tab/>
-      </w:r>
-      <w:r>
-        <w:rPr>
-          <w:spacing w:val="-2"/>
-        </w:rPr>
-        <w:t>предметной</w:t>
-      </w:r>
-      <w:r>
-        <w:tab/>
-      </w:r>
-      <w:r>
-        <w:rPr>
-          <w:spacing w:val="-2"/>
-        </w:rPr>
-        <w:t>области</w:t>
-      </w:r>
-    </w:p>
-    <w:p>
-      <w:pPr>
-        <w:pStyle w:val="a3"/>
-        <w:ind w:left="200"/>
-      </w:pPr>
-      <w:r>
-        <w:rPr>
-          <w:noProof/>
           <w:lang w:eastAsia="ru-RU"/>
         </w:rPr>
-        <mc:AlternateContent>
-          <mc:Choice Requires="wps">
-            <w:drawing>
-              <wp:anchor distT="0" distB="0" distL="0" distR="0" simplePos="0" relativeHeight="487589376" behindDoc="1" locked="0" layoutInCell="1" allowOverlap="1">
-                <wp:simplePos x="0" y="0"/>
-                <wp:positionH relativeFrom="page">
-                  <wp:posOffset>720090</wp:posOffset>
-                </wp:positionH>
-                <wp:positionV relativeFrom="paragraph">
-                  <wp:posOffset>243284</wp:posOffset>
-                </wp:positionV>
-                <wp:extent cx="6120130" cy="1270"/>
-                <wp:effectExtent l="0" t="0" r="0" b="0"/>
-                <wp:wrapTopAndBottom/>
-                <wp:docPr id="7" name="Graphic 7"/>
-                <wp:cNvGraphicFramePr>
-                  <a:graphicFrameLocks xmlns:a="http://schemas.openxmlformats.org/drawingml/2006/main"/>
-                </wp:cNvGraphicFramePr>
-                <a:graphic xmlns:a="http://schemas.openxmlformats.org/drawingml/2006/main">
-                  <a:graphicData uri="http://schemas.microsoft.com/office/word/2010/wordprocessingShape">
-                    <wps:wsp>
-                      <wps:cNvSpPr>
-                        <a:spLocks/>
-                      </wps:cNvSpPr>
-                      <wps:spPr>
-                        <a:xfrm>
-                          <a:off x="0" y="0"/>
-                          <a:ext cx="6120130" cy="1270"/>
-                        </a:xfrm>
-                        <a:custGeom>
-                          <a:avLst/>
-                          <a:gdLst/>
-                          <a:ahLst/>
-                          <a:cxnLst/>
-                          <a:rect l="l" t="t" r="r" b="b"/>
-                          <a:pathLst>
-                            <a:path w="6120130">
-                              <a:moveTo>
-                                <a:pt x="0" y="0"/>
-                              </a:moveTo>
-                              <a:lnTo>
-                                <a:pt x="6120130" y="0"/>
-                              </a:lnTo>
-                            </a:path>
-                          </a:pathLst>
-                        </a:custGeom>
-                        <a:ln w="6350">
-                          <a:solidFill>
-                            <a:srgbClr val="000000"/>
-                          </a:solidFill>
-                          <a:prstDash val="solid"/>
-                        </a:ln>
-                      </wps:spPr>
-                      <wps:bodyPr wrap="square" lIns="0" tIns="0" rIns="0" bIns="0" rtlCol="0">
-                        <a:prstTxWarp prst="textNoShape">
-                          <a:avLst/>
-                        </a:prstTxWarp>
-                        <a:noAutofit/>
-                      </wps:bodyPr>
-                    </wps:wsp>
-                  </a:graphicData>
-                </a:graphic>
-              </wp:anchor>
-            </w:drawing>
-          </mc:Choice>
-          <mc:Fallback>
-            <w:pict>
-              <v:shape w14:anchorId="5706DF77" id="Graphic 7" o:spid="_x0000_s1026" style="position:absolute;margin-left:56.7pt;margin-top:19.15pt;width:481.9pt;height:.1pt;z-index:-15727104;visibility:visible;mso-wrap-style:square;mso-wrap-distance-left:0;mso-wrap-distance-top:0;mso-wrap-distance-right:0;mso-wrap-distance-bottom:0;mso-position-horizontal:absolute;mso-position-horizontal-relative:page;mso-position-vertical:absolute;mso-position-vertical-relative:text;v-text-anchor:top" coordsize="6120130,1270" o:gfxdata="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" path="m,l6120130,e" filled="f" strokeweight=".5pt">
-                <v:path arrowok="t"/>
-                <w10:wrap type="topAndBottom" anchorx="page"/>
-              </v:shape>
-            </w:pict>
-          </mc:Fallback>
-        </mc:AlternateContent>
-      </w:r>
-      <w:r>
-        <w:t>«Организация</w:t>
-      </w:r>
-      <w:r>
-        <w:rPr>
-          <w:spacing w:val="-4"/>
-        </w:rPr>
-        <w:t xml:space="preserve"> </w:t>
-      </w:r>
-      <w:r>
-        <w:t>туристических</w:t>
-      </w:r>
-      <w:r>
-        <w:rPr>
-          <w:spacing w:val="-2"/>
-        </w:rPr>
-        <w:t xml:space="preserve"> поездок»</w:t>
-      </w:r>
-    </w:p>
-    <w:p>
-      <w:pPr>
-        <w:pStyle w:val="a3"/>
-        <w:spacing w:before="92"/>
-        <w:rPr>
-          <w:sz w:val="20"/>
-        </w:rPr>
-      </w:pPr>
+        <w:t>Разработка автоматизированной системы учета договоров страховой компании</w:t>
+      </w:r>
+      <w:bookmarkStart w:id="0" w:name="_GoBack"/>
+      <w:bookmarkEnd w:id="0"/>
     </w:p>
     <w:tbl>
       <w:tblPr>
@@ -2617,7 +2370,7 @@
           </mc:Choice>
           <mc:Fallback>
             <w:pict>
-              <v:group w14:anchorId="52E73260" id="Group 8" o:spid="_x0000_s1026" style="position:absolute;margin-left:56.65pt;margin-top:11.4pt;width:120.55pt;height:.6pt;z-index:-15726592;mso-wrap-distance-left:0;mso-wrap-distance-right:0;mso-position-horizontal-relative:page" coordsize="15309,76" o:gfxdata="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">
+              <v:group w14:anchorId="3FB9EFA4" id="Group 8" o:spid="_x0000_s1026" style="position:absolute;margin-left:56.65pt;margin-top:11.4pt;width:120.55pt;height:.6pt;z-index:-15726592;mso-wrap-distance-left:0;mso-wrap-distance-right:0;mso-position-horizontal-relative:page" coordsize="15309,76" o:gfxdata="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">
                 <v:shape id="Graphic 9" o:spid="_x0000_s1027" style="position:absolute;left:6;top:6;width:15297;height:63;visibility:visible;mso-wrap-style:square;v-text-anchor:top" coordsize="1529715,6350" o:gfxdata="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" path="m1529715,l,,,6349r1529715,l1529715,xe" fillcolor="black" stroked="f">
                   <v:path arrowok="t"/>
                 </v:shape>
@@ -3995,7 +3748,7 @@
           </mc:Choice>
           <mc:Fallback>
             <w:pict>
-              <v:shape w14:anchorId="66ACB5AA" id="Graphic 11" o:spid="_x0000_s1026" style="position:absolute;margin-left:297.5pt;margin-top:16.75pt;width:241.1pt;height:.1pt;z-index:-15726080;visibility:visible;mso-wrap-style:square;mso-wrap-distance-left:0;mso-wrap-distance-top:0;mso-wrap-distance-right:0;mso-wrap-distance-bottom:0;mso-position-horizontal:absolute;mso-position-horizontal-relative:page;mso-position-vertical:absolute;mso-position-vertical-relative:text;v-text-anchor:top" coordsize="3061970,1270" o:gfxdata="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" path="m,l3061970,e" filled="f" strokeweight=".5pt">
+              <v:shape w14:anchorId="6D3DE8BB" id="Graphic 11" o:spid="_x0000_s1026" style="position:absolute;margin-left:297.5pt;margin-top:16.75pt;width:241.1pt;height:.1pt;z-index:-15726080;visibility:visible;mso-wrap-style:square;mso-wrap-distance-left:0;mso-wrap-distance-top:0;mso-wrap-distance-right:0;mso-wrap-distance-bottom:0;mso-position-horizontal:absolute;mso-position-horizontal-relative:page;mso-position-vertical:absolute;mso-position-vertical-relative:text;v-text-anchor:top" coordsize="3061970,1270" o:gfxdata="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" path="m,l3061970,e" filled="f" strokeweight=".5pt">
                 <v:path arrowok="t"/>
                 <w10:wrap type="topAndBottom" anchorx="page"/>
               </v:shape>
@@ -4354,7 +4107,7 @@
           </mc:Choice>
           <mc:Fallback>
             <w:pict>
-              <v:shape w14:anchorId="51519588" id="Graphic 12" o:spid="_x0000_s1026" style="position:absolute;margin-left:197.4pt;margin-top:16.75pt;width:148.5pt;height:.1pt;z-index:-15725568;visibility:visible;mso-wrap-style:square;mso-wrap-distance-left:0;mso-wrap-distance-top:0;mso-wrap-distance-right:0;mso-wrap-distance-bottom:0;mso-position-horizontal:absolute;mso-position-horizontal-relative:page;mso-position-vertical:absolute;mso-position-vertical-relative:text;v-text-anchor:top" coordsize="1885950,1270" o:gfxdata="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" path="m,l1885949,e" filled="f" strokeweight=".5pt">
+              <v:shape w14:anchorId="7D65F3F0" id="Graphic 12" o:spid="_x0000_s1026" style="position:absolute;margin-left:197.4pt;margin-top:16.75pt;width:148.5pt;height:.1pt;z-index:-15725568;visibility:visible;mso-wrap-style:square;mso-wrap-distance-left:0;mso-wrap-distance-top:0;mso-wrap-distance-right:0;mso-wrap-distance-bottom:0;mso-position-horizontal:absolute;mso-position-horizontal-relative:page;mso-position-vertical:absolute;mso-position-vertical-relative:text;v-text-anchor:top" coordsize="1885950,1270" o:gfxdata="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" path="m,l1885949,e" filled="f" strokeweight=".5pt">
                 <v:path arrowok="t"/>
                 <w10:wrap type="topAndBottom" anchorx="page"/>
               </v:shape>
@@ -4435,7 +4188,7 @@
           </mc:Choice>
           <mc:Fallback>
             <w:pict>
-              <v:shape w14:anchorId="1D337A09" id="Graphic 13" o:spid="_x0000_s1026" style="position:absolute;margin-left:365pt;margin-top:16.75pt;width:173.6pt;height:.1pt;z-index:-15725056;visibility:visible;mso-wrap-style:square;mso-wrap-distance-left:0;mso-wrap-distance-top:0;mso-wrap-distance-right:0;mso-wrap-distance-bottom:0;mso-position-horizontal:absolute;mso-position-horizontal-relative:page;mso-position-vertical:absolute;mso-position-vertical-relative:text;v-text-anchor:top" coordsize="2204720,1270" o:gfxdata="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" path="m,l2204720,e" filled="f" strokeweight=".5pt">
+              <v:shape w14:anchorId="1CE4E3DF" id="Graphic 13" o:spid="_x0000_s1026" style="position:absolute;margin-left:365pt;margin-top:16.75pt;width:173.6pt;height:.1pt;z-index:-15725056;visibility:visible;mso-wrap-style:square;mso-wrap-distance-left:0;mso-wrap-distance-top:0;mso-wrap-distance-right:0;mso-wrap-distance-bottom:0;mso-position-horizontal:absolute;mso-position-horizontal-relative:page;mso-position-vertical:absolute;mso-position-vertical-relative:text;v-text-anchor:top" coordsize="2204720,1270" o:gfxdata="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" path="m,l2204720,e" filled="f" strokeweight=".5pt">
                 <v:path arrowok="t"/>
                 <w10:wrap type="topAndBottom" anchorx="page"/>
               </v:shape>

</xml_diff>

<commit_message>
AutoCommit_23 мая 2025 г. 13:56:01_SibNout2023
</commit_message>
<xml_diff>
--- a/Temp/_Курсач/_Алиев Тимур Заурович/Шаблон Отзыва.docx
+++ b/Temp/_Курсач/_Алиев Тимур Заурович/Шаблон Отзыва.docx
@@ -366,7 +366,7 @@
           </mc:Choice>
           <mc:Fallback>
             <w:pict>
-              <v:group w14:anchorId="2F5AF2E9" id="Group 2" o:spid="_x0000_s1026" style="width:331.9pt;height:.5pt;mso-position-horizontal-relative:char;mso-position-vertical-relative:line" coordsize="42151,63" o:gfxdata="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">
+              <v:group w14:anchorId="16C65CAB" id="Group 2" o:spid="_x0000_s1026" style="width:331.9pt;height:.5pt;mso-position-horizontal-relative:char;mso-position-vertical-relative:line" coordsize="42151,63" o:gfxdata="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">
                 <v:shape id="Graphic 3" o:spid="_x0000_s1027" style="position:absolute;top:31;width:42151;height:13;visibility:visible;mso-wrap-style:square;v-text-anchor:top" coordsize="4215130,1270" o:gfxdata="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" path="m,l4215130,e" filled="f" strokeweight=".5pt">
                   <v:path arrowok="t"/>
                 </v:shape>
@@ -532,7 +532,7 @@
           </mc:Choice>
           <mc:Fallback>
             <w:pict>
-              <v:group w14:anchorId="10127B8D" id="Group 4" o:spid="_x0000_s1026" style="width:331.9pt;height:.5pt;mso-position-horizontal-relative:char;mso-position-vertical-relative:line" coordsize="42151,63" o:gfxdata="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">
+              <v:group w14:anchorId="5F6202F6" id="Group 4" o:spid="_x0000_s1026" style="width:331.9pt;height:.5pt;mso-position-horizontal-relative:char;mso-position-vertical-relative:line" coordsize="42151,63" o:gfxdata="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">
                 <v:shape id="Graphic 5" o:spid="_x0000_s1027" style="position:absolute;top:31;width:42151;height:13;visibility:visible;mso-wrap-style:square;v-text-anchor:top" coordsize="4215130,1270" o:gfxdata="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" path="m,l4215130,e" filled="f" strokeweight=".5pt">
                   <v:path arrowok="t"/>
                 </v:shape>
@@ -627,7 +627,7 @@
           </mc:Choice>
           <mc:Fallback>
             <w:pict>
-              <v:shape w14:anchorId="3EE2EB14" id="Graphic 6" o:spid="_x0000_s1026" style="position:absolute;margin-left:206.7pt;margin-top:21.15pt;width:331.9pt;height:.1pt;z-index:-15727616;visibility:visible;mso-wrap-style:square;mso-wrap-distance-left:0;mso-wrap-distance-top:0;mso-wrap-distance-right:0;mso-wrap-distance-bottom:0;mso-position-horizontal:absolute;mso-position-horizontal-relative:page;mso-position-vertical:absolute;mso-position-vertical-relative:text;v-text-anchor:top" coordsize="4215130,1270" o:gfxdata="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" path="m,l4215130,e" filled="f" strokeweight=".5pt">
+              <v:shape w14:anchorId="27A44C65" id="Graphic 6" o:spid="_x0000_s1026" style="position:absolute;margin-left:206.7pt;margin-top:21.15pt;width:331.9pt;height:.1pt;z-index:-15727616;visibility:visible;mso-wrap-style:square;mso-wrap-distance-left:0;mso-wrap-distance-top:0;mso-wrap-distance-right:0;mso-wrap-distance-bottom:0;mso-position-horizontal:absolute;mso-position-horizontal-relative:page;mso-position-vertical:absolute;mso-position-vertical-relative:text;v-text-anchor:top" coordsize="4215130,1270" o:gfxdata="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" path="m,l4215130,e" filled="f" strokeweight=".5pt">
                 <v:path arrowok="t"/>
                 <w10:wrap type="topAndBottom" anchorx="page"/>
               </v:shape>
@@ -844,8 +844,6 @@
         </w:rPr>
         <w:t>Разработка автоматизированной системы учета договоров страховой компании</w:t>
       </w:r>
-      <w:bookmarkStart w:id="0" w:name="_GoBack"/>
-      <w:bookmarkEnd w:id="0"/>
     </w:p>
     <w:tbl>
       <w:tblPr>
@@ -998,8 +996,8 @@
               </w:rPr>
               <w:t>Комментари</w:t>
             </w:r>
-            <w:bookmarkStart w:id="1" w:name="_bookmark0"/>
-            <w:bookmarkEnd w:id="1"/>
+            <w:bookmarkStart w:id="0" w:name="_bookmark0"/>
+            <w:bookmarkEnd w:id="0"/>
             <w:r>
               <w:rPr>
                 <w:b/>
@@ -2370,7 +2368,7 @@
           </mc:Choice>
           <mc:Fallback>
             <w:pict>
-              <v:group w14:anchorId="3FB9EFA4" id="Group 8" o:spid="_x0000_s1026" style="position:absolute;margin-left:56.65pt;margin-top:11.4pt;width:120.55pt;height:.6pt;z-index:-15726592;mso-wrap-distance-left:0;mso-wrap-distance-right:0;mso-position-horizontal-relative:page" coordsize="15309,76" o:gfxdata="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">
+              <v:group w14:anchorId="0F79B51E" id="Group 8" o:spid="_x0000_s1026" style="position:absolute;margin-left:56.65pt;margin-top:11.4pt;width:120.55pt;height:.6pt;z-index:-15726592;mso-wrap-distance-left:0;mso-wrap-distance-right:0;mso-position-horizontal-relative:page" coordsize="15309,76" o:gfxdata="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">
                 <v:shape id="Graphic 9" o:spid="_x0000_s1027" style="position:absolute;left:6;top:6;width:15297;height:63;visibility:visible;mso-wrap-style:square;v-text-anchor:top" coordsize="1529715,6350" o:gfxdata="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" path="m1529715,l,,,6349r1529715,l1529715,xe" fillcolor="black" stroked="f">
                   <v:path arrowok="t"/>
                 </v:shape>
@@ -2411,8 +2409,8 @@
         </w:rPr>
         <w:tab/>
       </w:r>
-      <w:bookmarkStart w:id="2" w:name="_bookmark1"/>
-      <w:bookmarkEnd w:id="2"/>
+      <w:bookmarkStart w:id="1" w:name="_bookmark1"/>
+      <w:bookmarkEnd w:id="1"/>
       <w:r>
         <w:rPr>
           <w:spacing w:val="-2"/>
@@ -3748,7 +3746,7 @@
           </mc:Choice>
           <mc:Fallback>
             <w:pict>
-              <v:shape w14:anchorId="6D3DE8BB" id="Graphic 11" o:spid="_x0000_s1026" style="position:absolute;margin-left:297.5pt;margin-top:16.75pt;width:241.1pt;height:.1pt;z-index:-15726080;visibility:visible;mso-wrap-style:square;mso-wrap-distance-left:0;mso-wrap-distance-top:0;mso-wrap-distance-right:0;mso-wrap-distance-bottom:0;mso-position-horizontal:absolute;mso-position-horizontal-relative:page;mso-position-vertical:absolute;mso-position-vertical-relative:text;v-text-anchor:top" coordsize="3061970,1270" o:gfxdata="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" path="m,l3061970,e" filled="f" strokeweight=".5pt">
+              <v:shape w14:anchorId="6294EE09" id="Graphic 11" o:spid="_x0000_s1026" style="position:absolute;margin-left:297.5pt;margin-top:16.75pt;width:241.1pt;height:.1pt;z-index:-15726080;visibility:visible;mso-wrap-style:square;mso-wrap-distance-left:0;mso-wrap-distance-top:0;mso-wrap-distance-right:0;mso-wrap-distance-bottom:0;mso-position-horizontal:absolute;mso-position-horizontal-relative:page;mso-position-vertical:absolute;mso-position-vertical-relative:text;v-text-anchor:top" coordsize="3061970,1270" o:gfxdata="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" path="m,l3061970,e" filled="f" strokeweight=".5pt">
                 <v:path arrowok="t"/>
                 <w10:wrap type="topAndBottom" anchorx="page"/>
               </v:shape>
@@ -4107,7 +4105,7 @@
           </mc:Choice>
           <mc:Fallback>
             <w:pict>
-              <v:shape w14:anchorId="7D65F3F0" id="Graphic 12" o:spid="_x0000_s1026" style="position:absolute;margin-left:197.4pt;margin-top:16.75pt;width:148.5pt;height:.1pt;z-index:-15725568;visibility:visible;mso-wrap-style:square;mso-wrap-distance-left:0;mso-wrap-distance-top:0;mso-wrap-distance-right:0;mso-wrap-distance-bottom:0;mso-position-horizontal:absolute;mso-position-horizontal-relative:page;mso-position-vertical:absolute;mso-position-vertical-relative:text;v-text-anchor:top" coordsize="1885950,1270" o:gfxdata="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" path="m,l1885949,e" filled="f" strokeweight=".5pt">
+              <v:shape w14:anchorId="06E1FD88" id="Graphic 12" o:spid="_x0000_s1026" style="position:absolute;margin-left:197.4pt;margin-top:16.75pt;width:148.5pt;height:.1pt;z-index:-15725568;visibility:visible;mso-wrap-style:square;mso-wrap-distance-left:0;mso-wrap-distance-top:0;mso-wrap-distance-right:0;mso-wrap-distance-bottom:0;mso-position-horizontal:absolute;mso-position-horizontal-relative:page;mso-position-vertical:absolute;mso-position-vertical-relative:text;v-text-anchor:top" coordsize="1885950,1270" o:gfxdata="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" path="m,l1885949,e" filled="f" strokeweight=".5pt">
                 <v:path arrowok="t"/>
                 <w10:wrap type="topAndBottom" anchorx="page"/>
               </v:shape>
@@ -4188,7 +4186,7 @@
           </mc:Choice>
           <mc:Fallback>
             <w:pict>
-              <v:shape w14:anchorId="1CE4E3DF" id="Graphic 13" o:spid="_x0000_s1026" style="position:absolute;margin-left:365pt;margin-top:16.75pt;width:173.6pt;height:.1pt;z-index:-15725056;visibility:visible;mso-wrap-style:square;mso-wrap-distance-left:0;mso-wrap-distance-top:0;mso-wrap-distance-right:0;mso-wrap-distance-bottom:0;mso-position-horizontal:absolute;mso-position-horizontal-relative:page;mso-position-vertical:absolute;mso-position-vertical-relative:text;v-text-anchor:top" coordsize="2204720,1270" o:gfxdata="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" path="m,l2204720,e" filled="f" strokeweight=".5pt">
+              <v:shape w14:anchorId="2201F131" id="Graphic 13" o:spid="_x0000_s1026" style="position:absolute;margin-left:365pt;margin-top:16.75pt;width:173.6pt;height:.1pt;z-index:-15725056;visibility:visible;mso-wrap-style:square;mso-wrap-distance-left:0;mso-wrap-distance-top:0;mso-wrap-distance-right:0;mso-wrap-distance-bottom:0;mso-position-horizontal:absolute;mso-position-horizontal-relative:page;mso-position-vertical:absolute;mso-position-vertical-relative:text;v-text-anchor:top" coordsize="2204720,1270" o:gfxdata="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" path="m,l2204720,e" filled="f" strokeweight=".5pt">
                 <v:path arrowok="t"/>
                 <w10:wrap type="topAndBottom" anchorx="page"/>
               </v:shape>
@@ -4359,7 +4357,64 @@
           <w:noProof/>
           <w:lang w:eastAsia="ru-RU"/>
         </w:rPr>
-        <w:t>__________________________________________________</w:t>
+        <w:t>____________</w:t>
+      </w:r>
+      <w:r>
+        <w:rPr>
+          <w:noProof/>
+          <w:lang w:eastAsia="ru-RU"/>
+        </w:rPr>
+        <w:drawing>
+          <wp:inline distT="0" distB="0" distL="0" distR="0" wp14:anchorId="1219A59F" wp14:editId="7CF37982">
+            <wp:extent cx="809584" cy="414997"/>
+            <wp:effectExtent l="0" t="0" r="0" b="4445"/>
+            <wp:docPr id="15" name="Рисунок 15"/>
+            <wp:cNvGraphicFramePr>
+              <a:graphicFrameLocks xmlns:a="http://schemas.openxmlformats.org/drawingml/2006/main" noChangeAspect="1"/>
+            </wp:cNvGraphicFramePr>
+            <a:graphic xmlns:a="http://schemas.openxmlformats.org/drawingml/2006/main">
+              <a:graphicData uri="http://schemas.openxmlformats.org/drawingml/2006/picture">
+                <pic:pic xmlns:pic="http://schemas.openxmlformats.org/drawingml/2006/picture">
+                  <pic:nvPicPr>
+                    <pic:cNvPr id="1" name=""/>
+                    <pic:cNvPicPr/>
+                  </pic:nvPicPr>
+                  <pic:blipFill>
+                    <a:blip r:embed="rId5"/>
+                    <a:stretch>
+                      <a:fillRect/>
+                    </a:stretch>
+                  </pic:blipFill>
+                  <pic:spPr>
+                    <a:xfrm>
+                      <a:off x="0" y="0"/>
+                      <a:ext cx="824087" cy="422431"/>
+                    </a:xfrm>
+                    <a:prstGeom prst="rect">
+                      <a:avLst/>
+                    </a:prstGeom>
+                  </pic:spPr>
+                </pic:pic>
+              </a:graphicData>
+            </a:graphic>
+          </wp:inline>
+        </w:drawing>
+      </w:r>
+      <w:r>
+        <w:rPr>
+          <w:noProof/>
+          <w:lang w:eastAsia="ru-RU"/>
+        </w:rPr>
+        <w:t>____</w:t>
+      </w:r>
+      <w:bookmarkStart w:id="2" w:name="_GoBack"/>
+      <w:bookmarkEnd w:id="2"/>
+      <w:r>
+        <w:rPr>
+          <w:noProof/>
+          <w:lang w:eastAsia="ru-RU"/>
+        </w:rPr>
+        <w:t>____________________</w:t>
       </w:r>
       <w:r>
         <w:rPr>

</xml_diff>